<commit_message>
Adicionei variaveis e dados sobre variaveis do INE
</commit_message>
<xml_diff>
--- a/Trabalho Grupo6_ IEB2526_report.docx
+++ b/Trabalho Grupo6_ IEB2526_report.docx
@@ -905,7 +905,7 @@
             </w:rPr>
             <w:fldChar w:fldCharType="separate"/>
           </w:r>
-          <w:hyperlink w:anchor="_Toc214198385" w:history="1">
+          <w:hyperlink w:anchor="_Toc214309259" w:history="1">
             <w:r>
               <w:rPr>
                 <w:rStyle w:val="Hiperligao"/>
@@ -932,7 +932,7 @@
                 <w:noProof/>
                 <w:webHidden/>
               </w:rPr>
-              <w:instrText xml:space="preserve"> PAGEREF _Toc214198385 \h </w:instrText>
+              <w:instrText xml:space="preserve"> PAGEREF _Toc214309259 \h </w:instrText>
             </w:r>
             <w:r>
               <w:rPr>
@@ -976,7 +976,7 @@
               <w14:ligatures w14:val="standardContextual"/>
             </w:rPr>
           </w:pPr>
-          <w:hyperlink w:anchor="_Toc214198386" w:history="1">
+          <w:hyperlink w:anchor="_Toc214309260" w:history="1">
             <w:r>
               <w:rPr>
                 <w:rStyle w:val="Hiperligao"/>
@@ -1003,7 +1003,7 @@
                 <w:noProof/>
                 <w:webHidden/>
               </w:rPr>
-              <w:instrText xml:space="preserve"> PAGEREF _Toc214198386 \h </w:instrText>
+              <w:instrText xml:space="preserve"> PAGEREF _Toc214309260 \h </w:instrText>
             </w:r>
             <w:r>
               <w:rPr>
@@ -1047,7 +1047,7 @@
               <w14:ligatures w14:val="standardContextual"/>
             </w:rPr>
           </w:pPr>
-          <w:hyperlink w:anchor="_Toc214198387" w:history="1">
+          <w:hyperlink w:anchor="_Toc214309261" w:history="1">
             <w:r>
               <w:rPr>
                 <w:rStyle w:val="Hiperligao"/>
@@ -1074,7 +1074,7 @@
                 <w:noProof/>
                 <w:webHidden/>
               </w:rPr>
-              <w:instrText xml:space="preserve"> PAGEREF _Toc214198387 \h </w:instrText>
+              <w:instrText xml:space="preserve"> PAGEREF _Toc214309261 \h </w:instrText>
             </w:r>
             <w:r>
               <w:rPr>
@@ -1118,7 +1118,7 @@
               <w14:ligatures w14:val="standardContextual"/>
             </w:rPr>
           </w:pPr>
-          <w:hyperlink w:anchor="_Toc214198388" w:history="1">
+          <w:hyperlink w:anchor="_Toc214309262" w:history="1">
             <w:r>
               <w:rPr>
                 <w:rStyle w:val="Hiperligao"/>
@@ -1145,7 +1145,7 @@
                 <w:noProof/>
                 <w:webHidden/>
               </w:rPr>
-              <w:instrText xml:space="preserve"> PAGEREF _Toc214198388 \h </w:instrText>
+              <w:instrText xml:space="preserve"> PAGEREF _Toc214309262 \h </w:instrText>
             </w:r>
             <w:r>
               <w:rPr>
@@ -1189,7 +1189,7 @@
               <w14:ligatures w14:val="standardContextual"/>
             </w:rPr>
           </w:pPr>
-          <w:hyperlink w:anchor="_Toc214198389" w:history="1">
+          <w:hyperlink w:anchor="_Toc214309263" w:history="1">
             <w:r>
               <w:rPr>
                 <w:rStyle w:val="Hiperligao"/>
@@ -1216,7 +1216,7 @@
                 <w:noProof/>
                 <w:webHidden/>
               </w:rPr>
-              <w:instrText xml:space="preserve"> PAGEREF _Toc214198389 \h </w:instrText>
+              <w:instrText xml:space="preserve"> PAGEREF _Toc214309263 \h </w:instrText>
             </w:r>
             <w:r>
               <w:rPr>
@@ -1260,7 +1260,7 @@
               <w14:ligatures w14:val="standardContextual"/>
             </w:rPr>
           </w:pPr>
-          <w:hyperlink w:anchor="_Toc214198390" w:history="1">
+          <w:hyperlink w:anchor="_Toc214309264" w:history="1">
             <w:r>
               <w:rPr>
                 <w:rStyle w:val="Hiperligao"/>
@@ -1287,7 +1287,7 @@
                 <w:noProof/>
                 <w:webHidden/>
               </w:rPr>
-              <w:instrText xml:space="preserve"> PAGEREF _Toc214198390 \h </w:instrText>
+              <w:instrText xml:space="preserve"> PAGEREF _Toc214309264 \h </w:instrText>
             </w:r>
             <w:r>
               <w:rPr>
@@ -1331,7 +1331,7 @@
               <w14:ligatures w14:val="standardContextual"/>
             </w:rPr>
           </w:pPr>
-          <w:hyperlink w:anchor="_Toc214198391" w:history="1">
+          <w:hyperlink w:anchor="_Toc214309265" w:history="1">
             <w:r>
               <w:rPr>
                 <w:rStyle w:val="Hiperligao"/>
@@ -1358,7 +1358,7 @@
                 <w:noProof/>
                 <w:webHidden/>
               </w:rPr>
-              <w:instrText xml:space="preserve"> PAGEREF _Toc214198391 \h </w:instrText>
+              <w:instrText xml:space="preserve"> PAGEREF _Toc214309265 \h </w:instrText>
             </w:r>
             <w:r>
               <w:rPr>
@@ -1402,7 +1402,7 @@
               <w14:ligatures w14:val="standardContextual"/>
             </w:rPr>
           </w:pPr>
-          <w:hyperlink w:anchor="_Toc214198392" w:history="1">
+          <w:hyperlink w:anchor="_Toc214309266" w:history="1">
             <w:r>
               <w:rPr>
                 <w:rStyle w:val="Hiperligao"/>
@@ -1429,7 +1429,7 @@
                 <w:noProof/>
                 <w:webHidden/>
               </w:rPr>
-              <w:instrText xml:space="preserve"> PAGEREF _Toc214198392 \h </w:instrText>
+              <w:instrText xml:space="preserve"> PAGEREF _Toc214309266 \h </w:instrText>
             </w:r>
             <w:r>
               <w:rPr>
@@ -1473,13 +1473,13 @@
               <w14:ligatures w14:val="standardContextual"/>
             </w:rPr>
           </w:pPr>
-          <w:hyperlink w:anchor="_Toc214198393" w:history="1">
+          <w:hyperlink w:anchor="_Toc214309267" w:history="1">
             <w:r>
               <w:rPr>
                 <w:rStyle w:val="Hiperligao"/>
                 <w:noProof/>
               </w:rPr>
-              <w:t>2.2.4 Percentagem de população jovem (15–24 anos)</w:t>
+              <w:t>2.2.4 Proporção de jovens na população ativa</w:t>
             </w:r>
             <w:r>
               <w:rPr>
@@ -1500,7 +1500,7 @@
                 <w:noProof/>
                 <w:webHidden/>
               </w:rPr>
-              <w:instrText xml:space="preserve"> PAGEREF _Toc214198393 \h </w:instrText>
+              <w:instrText xml:space="preserve"> PAGEREF _Toc214309267 \h </w:instrText>
             </w:r>
             <w:r>
               <w:rPr>
@@ -1521,6 +1521,77 @@
                 <w:webHidden/>
               </w:rPr>
               <w:t>6</w:t>
+            </w:r>
+            <w:r>
+              <w:rPr>
+                <w:noProof/>
+                <w:webHidden/>
+              </w:rPr>
+              <w:fldChar w:fldCharType="end"/>
+            </w:r>
+          </w:hyperlink>
+        </w:p>
+        <w:p>
+          <w:pPr>
+            <w:pStyle w:val="ndice1"/>
+            <w:tabs>
+              <w:tab w:val="right" w:leader="dot" w:pos="8494"/>
+            </w:tabs>
+            <w:rPr>
+              <w:noProof/>
+              <w:kern w:val="2"/>
+              <w:lang w:eastAsia="pt-PT"/>
+              <w14:ligatures w14:val="standardContextual"/>
+            </w:rPr>
+          </w:pPr>
+          <w:hyperlink w:anchor="_Toc214309268" w:history="1">
+            <w:r>
+              <w:rPr>
+                <w:rStyle w:val="Hiperligao"/>
+                <w:noProof/>
+              </w:rPr>
+              <w:t>Implementação do Modelo de Regressão Linear Múltipla</w:t>
+            </w:r>
+            <w:r>
+              <w:rPr>
+                <w:noProof/>
+                <w:webHidden/>
+              </w:rPr>
+              <w:tab/>
+            </w:r>
+            <w:r>
+              <w:rPr>
+                <w:noProof/>
+                <w:webHidden/>
+              </w:rPr>
+              <w:fldChar w:fldCharType="begin"/>
+            </w:r>
+            <w:r>
+              <w:rPr>
+                <w:noProof/>
+                <w:webHidden/>
+              </w:rPr>
+              <w:instrText xml:space="preserve"> PAGEREF _Toc214309268 \h </w:instrText>
+            </w:r>
+            <w:r>
+              <w:rPr>
+                <w:noProof/>
+                <w:webHidden/>
+              </w:rPr>
+            </w:r>
+            <w:r>
+              <w:rPr>
+                <w:noProof/>
+                <w:webHidden/>
+              </w:rPr>
+              <w:fldChar w:fldCharType="separate"/>
+            </w:r>
+            <w:r>
+              <w:rPr>
+                <w:noProof/>
+                <w:webHidden/>
+              </w:rPr>
+              <w:t>7</w:t>
             </w:r>
             <w:r>
               <w:rPr>
@@ -1544,13 +1615,13 @@
               <w14:ligatures w14:val="standardContextual"/>
             </w:rPr>
           </w:pPr>
-          <w:hyperlink w:anchor="_Toc214198394" w:history="1">
+          <w:hyperlink w:anchor="_Toc214309269" w:history="1">
             <w:r>
               <w:rPr>
                 <w:rStyle w:val="Hiperligao"/>
                 <w:noProof/>
               </w:rPr>
-              <w:t>2.2.5 Idade média da população ativa</w:t>
+              <w:t>3 - something…</w:t>
             </w:r>
             <w:r>
               <w:rPr>
@@ -1571,7 +1642,7 @@
                 <w:noProof/>
                 <w:webHidden/>
               </w:rPr>
-              <w:instrText xml:space="preserve"> PAGEREF _Toc214198394 \h </w:instrText>
+              <w:instrText xml:space="preserve"> PAGEREF _Toc214309269 \h </w:instrText>
             </w:r>
             <w:r>
               <w:rPr>
@@ -1591,7 +1662,7 @@
                 <w:noProof/>
                 <w:webHidden/>
               </w:rPr>
-              <w:t>6</w:t>
+              <w:t>7</w:t>
             </w:r>
             <w:r>
               <w:rPr>
@@ -1615,13 +1686,13 @@
               <w14:ligatures w14:val="standardContextual"/>
             </w:rPr>
           </w:pPr>
-          <w:hyperlink w:anchor="_Toc214198395" w:history="1">
+          <w:hyperlink w:anchor="_Toc214309270" w:history="1">
             <w:r>
               <w:rPr>
                 <w:rStyle w:val="Hiperligao"/>
                 <w:noProof/>
               </w:rPr>
-              <w:t>Implementação do Modelo de Regressão Linear Múltipla</w:t>
+              <w:t>Resultados</w:t>
             </w:r>
             <w:r>
               <w:rPr>
@@ -1642,7 +1713,7 @@
                 <w:noProof/>
                 <w:webHidden/>
               </w:rPr>
-              <w:instrText xml:space="preserve"> PAGEREF _Toc214198395 \h </w:instrText>
+              <w:instrText xml:space="preserve"> PAGEREF _Toc214309270 \h </w:instrText>
             </w:r>
             <w:r>
               <w:rPr>
@@ -1686,13 +1757,13 @@
               <w14:ligatures w14:val="standardContextual"/>
             </w:rPr>
           </w:pPr>
-          <w:hyperlink w:anchor="_Toc214198396" w:history="1">
+          <w:hyperlink w:anchor="_Toc214309271" w:history="1">
             <w:r>
               <w:rPr>
                 <w:rStyle w:val="Hiperligao"/>
                 <w:noProof/>
               </w:rPr>
-              <w:t>3 - something…</w:t>
+              <w:t>4 - something…</w:t>
             </w:r>
             <w:r>
               <w:rPr>
@@ -1713,7 +1784,7 @@
                 <w:noProof/>
                 <w:webHidden/>
               </w:rPr>
-              <w:instrText xml:space="preserve"> PAGEREF _Toc214198396 \h </w:instrText>
+              <w:instrText xml:space="preserve"> PAGEREF _Toc214309271 \h </w:instrText>
             </w:r>
             <w:r>
               <w:rPr>
@@ -1757,13 +1828,13 @@
               <w14:ligatures w14:val="standardContextual"/>
             </w:rPr>
           </w:pPr>
-          <w:hyperlink w:anchor="_Toc214198397" w:history="1">
+          <w:hyperlink w:anchor="_Toc214309272" w:history="1">
             <w:r>
               <w:rPr>
                 <w:rStyle w:val="Hiperligao"/>
                 <w:noProof/>
               </w:rPr>
-              <w:t>Resultados</w:t>
+              <w:t>Avaliação e Seleção de modelos</w:t>
             </w:r>
             <w:r>
               <w:rPr>
@@ -1784,7 +1855,7 @@
                 <w:noProof/>
                 <w:webHidden/>
               </w:rPr>
-              <w:instrText xml:space="preserve"> PAGEREF _Toc214198397 \h </w:instrText>
+              <w:instrText xml:space="preserve"> PAGEREF _Toc214309272 \h </w:instrText>
             </w:r>
             <w:r>
               <w:rPr>
@@ -1828,13 +1899,13 @@
               <w14:ligatures w14:val="standardContextual"/>
             </w:rPr>
           </w:pPr>
-          <w:hyperlink w:anchor="_Toc214198398" w:history="1">
+          <w:hyperlink w:anchor="_Toc214309273" w:history="1">
             <w:r>
               <w:rPr>
                 <w:rStyle w:val="Hiperligao"/>
                 <w:noProof/>
               </w:rPr>
-              <w:t>4 - something…</w:t>
+              <w:t>5 - something…</w:t>
             </w:r>
             <w:r>
               <w:rPr>
@@ -1855,7 +1926,7 @@
                 <w:noProof/>
                 <w:webHidden/>
               </w:rPr>
-              <w:instrText xml:space="preserve"> PAGEREF _Toc214198398 \h </w:instrText>
+              <w:instrText xml:space="preserve"> PAGEREF _Toc214309273 \h </w:instrText>
             </w:r>
             <w:r>
               <w:rPr>
@@ -1899,13 +1970,13 @@
               <w14:ligatures w14:val="standardContextual"/>
             </w:rPr>
           </w:pPr>
-          <w:hyperlink w:anchor="_Toc214198399" w:history="1">
+          <w:hyperlink w:anchor="_Toc214309274" w:history="1">
             <w:r>
               <w:rPr>
                 <w:rStyle w:val="Hiperligao"/>
                 <w:noProof/>
               </w:rPr>
-              <w:t>Avaliação e Seleção de modelos</w:t>
+              <w:t>Previsões e Interpretação</w:t>
             </w:r>
             <w:r>
               <w:rPr>
@@ -1926,7 +1997,7 @@
                 <w:noProof/>
                 <w:webHidden/>
               </w:rPr>
-              <w:instrText xml:space="preserve"> PAGEREF _Toc214198399 \h </w:instrText>
+              <w:instrText xml:space="preserve"> PAGEREF _Toc214309274 \h </w:instrText>
             </w:r>
             <w:r>
               <w:rPr>
@@ -1970,13 +2041,13 @@
               <w14:ligatures w14:val="standardContextual"/>
             </w:rPr>
           </w:pPr>
-          <w:hyperlink w:anchor="_Toc214198400" w:history="1">
+          <w:hyperlink w:anchor="_Toc214309275" w:history="1">
             <w:r>
               <w:rPr>
                 <w:rStyle w:val="Hiperligao"/>
                 <w:noProof/>
               </w:rPr>
-              <w:t>5 - something…</w:t>
+              <w:t>6 - something…</w:t>
             </w:r>
             <w:r>
               <w:rPr>
@@ -1997,7 +2068,7 @@
                 <w:noProof/>
                 <w:webHidden/>
               </w:rPr>
-              <w:instrText xml:space="preserve"> PAGEREF _Toc214198400 \h </w:instrText>
+              <w:instrText xml:space="preserve"> PAGEREF _Toc214309275 \h </w:instrText>
             </w:r>
             <w:r>
               <w:rPr>
@@ -2041,13 +2112,13 @@
               <w14:ligatures w14:val="standardContextual"/>
             </w:rPr>
           </w:pPr>
-          <w:hyperlink w:anchor="_Toc214198401" w:history="1">
+          <w:hyperlink w:anchor="_Toc214309276" w:history="1">
             <w:r>
               <w:rPr>
                 <w:rStyle w:val="Hiperligao"/>
                 <w:noProof/>
               </w:rPr>
-              <w:t>Previsões e Interpretação</w:t>
+              <w:t>Conclusão e Discussão</w:t>
             </w:r>
             <w:r>
               <w:rPr>
@@ -2068,149 +2139,7 @@
                 <w:noProof/>
                 <w:webHidden/>
               </w:rPr>
-              <w:instrText xml:space="preserve"> PAGEREF _Toc214198401 \h </w:instrText>
-            </w:r>
-            <w:r>
-              <w:rPr>
-                <w:noProof/>
-                <w:webHidden/>
-              </w:rPr>
-            </w:r>
-            <w:r>
-              <w:rPr>
-                <w:noProof/>
-                <w:webHidden/>
-              </w:rPr>
-              <w:fldChar w:fldCharType="separate"/>
-            </w:r>
-            <w:r>
-              <w:rPr>
-                <w:noProof/>
-                <w:webHidden/>
-              </w:rPr>
-              <w:t>7</w:t>
-            </w:r>
-            <w:r>
-              <w:rPr>
-                <w:noProof/>
-                <w:webHidden/>
-              </w:rPr>
-              <w:fldChar w:fldCharType="end"/>
-            </w:r>
-          </w:hyperlink>
-        </w:p>
-        <w:p>
-          <w:pPr>
-            <w:pStyle w:val="ndice2"/>
-            <w:tabs>
-              <w:tab w:val="right" w:leader="dot" w:pos="8494"/>
-            </w:tabs>
-            <w:rPr>
-              <w:noProof/>
-              <w:kern w:val="2"/>
-              <w:lang w:eastAsia="pt-PT"/>
-              <w14:ligatures w14:val="standardContextual"/>
-            </w:rPr>
-          </w:pPr>
-          <w:hyperlink w:anchor="_Toc214198402" w:history="1">
-            <w:r>
-              <w:rPr>
-                <w:rStyle w:val="Hiperligao"/>
-                <w:noProof/>
-              </w:rPr>
-              <w:t>6 - something…</w:t>
-            </w:r>
-            <w:r>
-              <w:rPr>
-                <w:noProof/>
-                <w:webHidden/>
-              </w:rPr>
-              <w:tab/>
-            </w:r>
-            <w:r>
-              <w:rPr>
-                <w:noProof/>
-                <w:webHidden/>
-              </w:rPr>
-              <w:fldChar w:fldCharType="begin"/>
-            </w:r>
-            <w:r>
-              <w:rPr>
-                <w:noProof/>
-                <w:webHidden/>
-              </w:rPr>
-              <w:instrText xml:space="preserve"> PAGEREF _Toc214198402 \h </w:instrText>
-            </w:r>
-            <w:r>
-              <w:rPr>
-                <w:noProof/>
-                <w:webHidden/>
-              </w:rPr>
-            </w:r>
-            <w:r>
-              <w:rPr>
-                <w:noProof/>
-                <w:webHidden/>
-              </w:rPr>
-              <w:fldChar w:fldCharType="separate"/>
-            </w:r>
-            <w:r>
-              <w:rPr>
-                <w:noProof/>
-                <w:webHidden/>
-              </w:rPr>
-              <w:t>7</w:t>
-            </w:r>
-            <w:r>
-              <w:rPr>
-                <w:noProof/>
-                <w:webHidden/>
-              </w:rPr>
-              <w:fldChar w:fldCharType="end"/>
-            </w:r>
-          </w:hyperlink>
-        </w:p>
-        <w:p>
-          <w:pPr>
-            <w:pStyle w:val="ndice1"/>
-            <w:tabs>
-              <w:tab w:val="right" w:leader="dot" w:pos="8494"/>
-            </w:tabs>
-            <w:rPr>
-              <w:noProof/>
-              <w:kern w:val="2"/>
-              <w:lang w:eastAsia="pt-PT"/>
-              <w14:ligatures w14:val="standardContextual"/>
-            </w:rPr>
-          </w:pPr>
-          <w:hyperlink w:anchor="_Toc214198403" w:history="1">
-            <w:r>
-              <w:rPr>
-                <w:rStyle w:val="Hiperligao"/>
-                <w:noProof/>
-              </w:rPr>
-              <w:t>Conclusão e Discussão</w:t>
-            </w:r>
-            <w:r>
-              <w:rPr>
-                <w:noProof/>
-                <w:webHidden/>
-              </w:rPr>
-              <w:tab/>
-            </w:r>
-            <w:r>
-              <w:rPr>
-                <w:noProof/>
-                <w:webHidden/>
-              </w:rPr>
-              <w:fldChar w:fldCharType="begin"/>
-            </w:r>
-            <w:r>
-              <w:rPr>
-                <w:noProof/>
-                <w:webHidden/>
-              </w:rPr>
-              <w:instrText xml:space="preserve"> PAGEREF _Toc214198403 \h </w:instrText>
+              <w:instrText xml:space="preserve"> PAGEREF _Toc214309276 \h </w:instrText>
             </w:r>
             <w:r>
               <w:rPr>
@@ -2370,7 +2299,7 @@
           <w:numId w:val="0"/>
         </w:numPr>
       </w:pPr>
-      <w:bookmarkStart w:id="1" w:name="_Toc214198385"/>
+      <w:bookmarkStart w:id="1" w:name="_Toc214309259"/>
       <w:r>
         <w:lastRenderedPageBreak/>
         <w:t>Introdução</w:t>
@@ -2454,7 +2383,7 @@
           <w:numId w:val="0"/>
         </w:numPr>
       </w:pPr>
-      <w:bookmarkStart w:id="2" w:name="_Toc214198386"/>
+      <w:bookmarkStart w:id="2" w:name="_Toc214309260"/>
       <w:r>
         <w:lastRenderedPageBreak/>
         <w:t>Enquadramento do tema e Relevância</w:t>
@@ -2466,13 +2395,7 @@
         <w:jc w:val="left"/>
       </w:pPr>
       <w:r>
-        <w:t xml:space="preserve">O desemprego constitui um dos indicadores mais relevantes para a análise do funcionamento de uma economia, refletindo a capacidade de criação de emprego, o dinamismo dos sectores produtivos e a estabilidade das condições sociais de um país. Em Portugal, a evolução da taxa de desemprego tem sido marcada por períodos de forte instabilidade, associados a crises económicas, alterações estruturais no mercado de trabalho, mudanças demográficas e transformações tecnológicas que influenciam a procura e oferta de trabalho. Estes </w:t>
-      </w:r>
-      <w:r>
-        <w:t>fatores</w:t>
-      </w:r>
-      <w:r>
-        <w:t xml:space="preserve"> tornam o estudo do desemprego particularmente pertinente, não apenas do ponto de vista económico, mas também social, dado o impacto direto que o desemprego tem no rendimento das famílias, na coesão social e na sustentabilidade das políticas públicas.</w:t>
+        <w:t>O desemprego constitui um dos indicadores mais relevantes para a análise do funcionamento de uma economia, refletindo a capacidade de criação de emprego, o dinamismo dos sectores produtivos e a estabilidade das condições sociais de um país. Em Portugal, a evolução da taxa de desemprego tem sido marcada por períodos de forte instabilidade, associados a crises económicas, alterações estruturais no mercado de trabalho, mudanças demográficas e transformações tecnológicas que influenciam a procura e oferta de trabalho. Estes fatores tornam o estudo do desemprego particularmente pertinente, não apenas do ponto de vista económico, mas também social, dado o impacto direto que o desemprego tem no rendimento das famílias, na coesão social e na sustentabilidade das políticas públicas.</w:t>
       </w:r>
     </w:p>
     <w:p>
@@ -2616,7 +2539,7 @@
           <w:numId w:val="0"/>
         </w:numPr>
       </w:pPr>
-      <w:bookmarkStart w:id="3" w:name="_Toc214198387"/>
+      <w:bookmarkStart w:id="3" w:name="_Toc214309261"/>
       <w:r>
         <w:lastRenderedPageBreak/>
         <w:t>Descrição dos dados e Análise Exploratória</w:t>
@@ -2628,7 +2551,7 @@
         <w:pStyle w:val="Ttulo2"/>
         <w:jc w:val="left"/>
       </w:pPr>
-      <w:bookmarkStart w:id="4" w:name="_Toc214198388"/>
+      <w:bookmarkStart w:id="4" w:name="_Toc214309262"/>
       <w:r>
         <w:t>2</w:t>
       </w:r>
@@ -2691,6 +2614,35 @@
     </w:p>
     <w:p>
       <w:pPr>
+        <w:jc w:val="left"/>
+      </w:pPr>
+      <w:r>
+        <w:t>Embora o enunciado refira o período 2010–2024, a série oficial do INE disponibiliza dados apenas a partir de 2011T1. Assim, a análise foi realizada para o período 2011–2024.</w:t>
+      </w:r>
+    </w:p>
+    <w:p>
+      <w:pPr>
+        <w:jc w:val="left"/>
+        <w:rPr>
+          <w:b/>
+          <w:bCs/>
+          <w:i/>
+          <w:iCs/>
+        </w:rPr>
+      </w:pPr>
+      <w:r>
+        <w:rPr>
+          <w:b/>
+          <w:bCs/>
+          <w:i/>
+          <w:iCs/>
+          <w:highlight w:val="yellow"/>
+        </w:rPr>
+        <w:t>Taxa de desemprego (%) – Portugal – Total (HM) – Trimestral – 2011 T1 a 2024 T4</w:t>
+      </w:r>
+    </w:p>
+    <w:p>
+      <w:pPr>
         <w:rPr>
           <w:sz w:val="20"/>
           <w:szCs w:val="20"/>
@@ -2702,18 +2654,12 @@
         <w:pStyle w:val="Ttulo2"/>
         <w:jc w:val="left"/>
       </w:pPr>
-      <w:bookmarkStart w:id="5" w:name="_Toc214198389"/>
+      <w:bookmarkStart w:id="5" w:name="_Toc214309263"/>
       <w:r>
         <w:t>2</w:t>
       </w:r>
       <w:r>
-        <w:t>.</w:t>
-      </w:r>
-      <w:r>
-        <w:t>2</w:t>
-      </w:r>
-      <w:r>
-        <w:t>.</w:t>
+        <w:t>.2.</w:t>
       </w:r>
       <w:r>
         <w:t xml:space="preserve"> </w:t>
@@ -2753,7 +2699,21 @@
         <w:t>e</w:t>
       </w:r>
       <w:r>
-        <w:t xml:space="preserve"> influenciam de forma significativa a evolução do desemprego em Portugal. Optou-se por incluir variáveis que refletem tanto o estado geral da economia como características estruturais do mercado de trabalho e da população ativa. As cinco variáveis escolhidas foram as seguintes:</w:t>
+        <w:t xml:space="preserve"> influenciam de forma significativa a evolução do desemprego em Portugal. Optou-se por incluir variáveis que refletem tanto o estado geral da economia como características estruturais do mercado de trabalho e da população ativa. </w:t>
+      </w:r>
+    </w:p>
+    <w:p>
+      <w:pPr>
+        <w:jc w:val="left"/>
+      </w:pPr>
+      <w:r>
+        <w:t>As</w:t>
+      </w:r>
+      <w:r>
+        <w:t xml:space="preserve"> </w:t>
+      </w:r>
+      <w:r>
+        <w:t>variáveis escolhidas foram as seguintes:</w:t>
       </w:r>
     </w:p>
     <w:p>
@@ -2766,15 +2726,12 @@
         <w:pStyle w:val="Ttulo2"/>
         <w:jc w:val="left"/>
       </w:pPr>
-      <w:bookmarkStart w:id="6" w:name="_Toc214198390"/>
+      <w:bookmarkStart w:id="6" w:name="_Toc214309264"/>
       <w:r>
         <w:t>2</w:t>
       </w:r>
       <w:r>
-        <w:t>.2.</w:t>
-      </w:r>
-      <w:r>
-        <w:t>1</w:t>
+        <w:t>.2.1</w:t>
       </w:r>
       <w:r>
         <w:t xml:space="preserve"> </w:t>
@@ -2794,19 +2751,38 @@
         <w:jc w:val="left"/>
       </w:pPr>
       <w:r>
-        <w:t xml:space="preserve">O Produto Interno Bruto é um dos indicadores mais utilizados para medir o desempenho económico de um país. Variações no PIB têm uma relação direta com o nível de atividade económica: em períodos de crescimento, as empresas tendem a contratar mais trabalhadores, reduzindo o desemprego, enquanto em períodos de recessão ocorre o efeito </w:t>
-      </w:r>
-      <w:r>
-        <w:t>oposto</w:t>
-      </w:r>
-      <w:r>
-        <w:t xml:space="preserve">. </w:t>
+        <w:t xml:space="preserve">O Produto Interno Bruto é um dos indicadores mais utilizados para medir o desempenho económico de um país. Variações no PIB têm uma relação direta com o </w:t>
+      </w:r>
+      <w:r>
+        <w:lastRenderedPageBreak/>
+        <w:t xml:space="preserve">nível de atividade económica: em períodos de crescimento, as empresas tendem a contratar mais trabalhadores, reduzindo o desemprego, enquanto em períodos de recessão ocorre o efeito oposto. </w:t>
       </w:r>
       <w:r>
         <w:t>Desde modo</w:t>
       </w:r>
       <w:r>
         <w:t>, incluir o PIB real permite captar a influência da conjuntura económica sobre o mercado de trabalho.</w:t>
+      </w:r>
+    </w:p>
+    <w:p>
+      <w:pPr>
+        <w:jc w:val="left"/>
+        <w:rPr>
+          <w:b/>
+          <w:bCs/>
+          <w:i/>
+          <w:iCs/>
+        </w:rPr>
+      </w:pPr>
+      <w:r>
+        <w:rPr>
+          <w:b/>
+          <w:bCs/>
+          <w:i/>
+          <w:iCs/>
+          <w:highlight w:val="yellow"/>
+        </w:rPr>
+        <w:t>Produto interno bruto dados encadeados em volume (B.1*g), Base 2021, em euros, trimestral.</w:t>
       </w:r>
     </w:p>
     <w:p>
@@ -2814,16 +2790,12 @@
         <w:pStyle w:val="Ttulo2"/>
         <w:jc w:val="left"/>
       </w:pPr>
-      <w:bookmarkStart w:id="7" w:name="_Toc214198391"/>
-      <w:r>
-        <w:lastRenderedPageBreak/>
+      <w:bookmarkStart w:id="7" w:name="_Toc214309265"/>
+      <w:r>
         <w:t>2</w:t>
       </w:r>
       <w:r>
-        <w:t>.2.</w:t>
-      </w:r>
-      <w:r>
-        <w:t>2</w:t>
+        <w:t>.2.2</w:t>
       </w:r>
       <w:r>
         <w:t xml:space="preserve"> </w:t>
@@ -2846,21 +2818,54 @@
         <w:t>Os salários médios refletem a evolução do rendimento do trabalho e dos custos de contratação para as empresas. Um aumento da remuneração média pode indicar um mercado de trabalho mais dinâmico e competitivo, associado a menor desemprego, embora também possa representar maiores custos laborais que, em certos sectores, podem afetar a procura de trabalho.</w:t>
       </w:r>
     </w:p>
-    <w:p/>
+    <w:p>
+      <w:pPr>
+        <w:rPr>
+          <w:b/>
+          <w:bCs/>
+          <w:i/>
+          <w:iCs/>
+          <w:highlight w:val="yellow"/>
+        </w:rPr>
+      </w:pPr>
+      <w:r>
+        <w:rPr>
+          <w:b/>
+          <w:bCs/>
+          <w:i/>
+          <w:iCs/>
+          <w:highlight w:val="yellow"/>
+        </w:rPr>
+        <w:t>Rendimento médio mensal líquido (Série 2021 - €) da população empregada por conta de outrem por Local de residência (NUTS - 2024) e Setor de atividade económica (CAE Rev. 3); Trimestral</w:t>
+      </w:r>
+    </w:p>
+    <w:p>
+      <w:pPr>
+        <w:rPr>
+          <w:i/>
+          <w:iCs/>
+        </w:rPr>
+      </w:pPr>
+      <w:r>
+        <w:rPr>
+          <w:i/>
+          <w:iCs/>
+          <w:highlight w:val="yellow"/>
+        </w:rPr>
+        <w:t>Esta é a única série trimestral sobre remunerações médias para o total da população empregada por conta de outrem.</w:t>
+      </w:r>
+    </w:p>
     <w:p>
       <w:pPr>
         <w:pStyle w:val="Ttulo2"/>
         <w:jc w:val="left"/>
       </w:pPr>
-      <w:bookmarkStart w:id="8" w:name="_Toc214198392"/>
+      <w:bookmarkStart w:id="8" w:name="_Toc214309266"/>
       <w:r>
         <w:t>2</w:t>
       </w:r>
       <w:r>
-        <w:t>.2.</w:t>
-      </w:r>
-      <w:r>
-        <w:t>3</w:t>
+        <w:t>.2.3</w:t>
       </w:r>
       <w:r>
         <w:t xml:space="preserve"> </w:t>
@@ -2881,6 +2886,26 @@
       </w:pPr>
       <w:r>
         <w:t>A estrutura económica portuguesa caracteriza-se por uma elevada dependência do setor terciário. Alterações na proporção de trabalhadores neste setor podem afetar o desemprego, dado que atividades como comércio, turismo e serviços apresentam maior sensibilidade a ciclos económicos e choques externos. Esta variável ajuda a captar mudanças estruturais no mercado de trabalho.</w:t>
+      </w:r>
+    </w:p>
+    <w:p>
+      <w:pPr>
+        <w:rPr>
+          <w:b/>
+          <w:bCs/>
+          <w:i/>
+          <w:iCs/>
+        </w:rPr>
+      </w:pPr>
+      <w:r>
+        <w:rPr>
+          <w:b/>
+          <w:bCs/>
+          <w:i/>
+          <w:iCs/>
+          <w:highlight w:val="yellow"/>
+        </w:rPr>
+        <w:t>Proporção de população empregada no setor terciário (Série 2021, CAE Rev. 3 - %) por Local de residência (NUTS – 2024); Anual</w:t>
       </w:r>
     </w:p>
     <w:p/>
@@ -2889,7 +2914,7 @@
         <w:pStyle w:val="Ttulo2"/>
         <w:jc w:val="left"/>
       </w:pPr>
-      <w:bookmarkStart w:id="9" w:name="_Toc214198393"/>
+      <w:bookmarkStart w:id="9" w:name="_Toc214309267"/>
       <w:r>
         <w:t>2</w:t>
       </w:r>
@@ -2903,7 +2928,7 @@
         <w:t xml:space="preserve"> </w:t>
       </w:r>
       <w:r>
-        <w:t>Percentagem de população jovem (15–24 anos)</w:t>
+        <w:t>Proporção de jovens na população ativa</w:t>
       </w:r>
       <w:bookmarkEnd w:id="9"/>
     </w:p>
@@ -2917,62 +2942,29 @@
         <w:jc w:val="left"/>
       </w:pPr>
       <w:r>
-        <w:t>A faixa etária dos 15 aos 24 anos é utilizada internacionalmente por entidades como a OIT, Eurostat e INE para caracterizar a população jovem em idade ativa, correspondendo ao período de transição entre a escola e a entrada no mercado de trabalho. Este grupo tende a apresentar maior vulnerabilidade ao desemprego devido à menor experiência profissional, maior rotatividade e maior incidência de contratos temporários. Assim, alterações na composição etária da população ativa influenciam a taxa de desemprego geral. A inclusão desta variável permite avaliar se fatores demográficos associados à juventude contribuem para explicar as variações do desemprego ao longo do tempo.</w:t>
-      </w:r>
-    </w:p>
-    <w:p/>
-    <w:p>
-      <w:pPr>
-        <w:pStyle w:val="Ttulo2"/>
-        <w:jc w:val="left"/>
-      </w:pPr>
-      <w:bookmarkStart w:id="10" w:name="_Toc214198394"/>
-      <w:r>
-        <w:t>2</w:t>
-      </w:r>
-      <w:r>
-        <w:t>.2.</w:t>
-      </w:r>
-      <w:r>
-        <w:t>5</w:t>
-      </w:r>
-      <w:r>
-        <w:t xml:space="preserve"> </w:t>
-      </w:r>
-      <w:r>
-        <w:t>Idade média da população ativa</w:t>
-      </w:r>
-      <w:bookmarkEnd w:id="10"/>
-    </w:p>
-    <w:p>
-      <w:pPr>
-        <w:jc w:val="left"/>
-      </w:pPr>
-    </w:p>
-    <w:p>
-      <w:pPr>
-        <w:jc w:val="left"/>
-      </w:pPr>
-      <w:r>
-        <w:t>O envelhecimento da população ativa é um fenómeno relevante em Portugal</w:t>
-      </w:r>
-      <w:r>
-        <w:t xml:space="preserve">, </w:t>
-      </w:r>
-      <w:r>
-        <w:t>dado que o país se encontra entre os Estados-membros da União Europeia com maior proporção de idosos em relação aos jovens</w:t>
-      </w:r>
-      <w:r>
-        <w:t xml:space="preserve">. </w:t>
-      </w:r>
-      <w:r>
-        <w:t>Uma população mais envelhecida pode reduzir a pressão sobre o mercado de trabalho jovem, mas também pode indicar menor mobilidade laboral e alterações na produtividade. Esta variável permite analisar se o envelhecimento demográfico tem impacto direto sobre a dinâmica do desemprego.</w:t>
-      </w:r>
-    </w:p>
-    <w:p/>
-    <w:p/>
-    <w:p/>
-    <w:p/>
+        <w:t>A proporção de indivíduos entre os 15 e os 24 anos na população ativa reflete o peso relativo das gerações mais jovens no mercado de trabalho. Variações neste indicador podem influenciar a dinâmica do desemprego, uma vez que trabalhadores mais jovens tendem a apresentar maiores taxas de entrada e saída do emprego, maior mobilidade laboral e maior sensibilidade a ciclos económicos. Esta variável permite captar o impacto da composição etária da força de trabalho na evolução do desemprego.</w:t>
+      </w:r>
+    </w:p>
+    <w:p>
+      <w:pPr>
+        <w:rPr>
+          <w:b/>
+          <w:bCs/>
+          <w:i/>
+          <w:iCs/>
+        </w:rPr>
+      </w:pPr>
+      <w:r>
+        <w:rPr>
+          <w:b/>
+          <w:bCs/>
+          <w:i/>
+          <w:iCs/>
+          <w:highlight w:val="yellow"/>
+        </w:rPr>
+        <w:t>População ativa com idade entre 16 e 74 anos (N.º) por Grupo etário; Mensal</w:t>
+      </w:r>
+    </w:p>
     <w:p/>
     <w:p/>
     <w:p>
@@ -2983,18 +2975,18 @@
           <w:numId w:val="0"/>
         </w:numPr>
       </w:pPr>
-      <w:bookmarkStart w:id="11" w:name="_Toc214198395"/>
+      <w:bookmarkStart w:id="10" w:name="_Toc214309268"/>
       <w:r>
         <w:t>Implementação do Modelo de Regressão Linear Múltipla</w:t>
       </w:r>
-      <w:bookmarkEnd w:id="11"/>
+      <w:bookmarkEnd w:id="10"/>
     </w:p>
     <w:p>
       <w:pPr>
         <w:pStyle w:val="Ttulo2"/>
         <w:jc w:val="left"/>
       </w:pPr>
-      <w:bookmarkStart w:id="12" w:name="_Toc214198396"/>
+      <w:bookmarkStart w:id="11" w:name="_Toc214309269"/>
       <w:r>
         <w:t>3</w:t>
       </w:r>
@@ -3009,7 +3001,7 @@
       <w:r>
         <w:t>…</w:t>
       </w:r>
-      <w:bookmarkEnd w:id="12"/>
+      <w:bookmarkEnd w:id="11"/>
     </w:p>
     <w:p>
       <w:pPr>
@@ -3041,11 +3033,11 @@
           <w:numId w:val="0"/>
         </w:numPr>
       </w:pPr>
-      <w:bookmarkStart w:id="13" w:name="_Toc214198397"/>
+      <w:bookmarkStart w:id="12" w:name="_Toc214309270"/>
       <w:r>
         <w:t>Resultados</w:t>
       </w:r>
-      <w:bookmarkEnd w:id="13"/>
+      <w:bookmarkEnd w:id="12"/>
     </w:p>
     <w:p>
       <w:pPr>
@@ -3061,7 +3053,7 @@
         <w:pStyle w:val="Ttulo2"/>
         <w:jc w:val="left"/>
       </w:pPr>
-      <w:bookmarkStart w:id="14" w:name="_Toc214198398"/>
+      <w:bookmarkStart w:id="13" w:name="_Toc214309271"/>
       <w:r>
         <w:t>4</w:t>
       </w:r>
@@ -3076,7 +3068,7 @@
       <w:r>
         <w:t>…</w:t>
       </w:r>
-      <w:bookmarkEnd w:id="14"/>
+      <w:bookmarkEnd w:id="13"/>
     </w:p>
     <w:p>
       <w:pPr>
@@ -3119,18 +3111,18 @@
           <w:numId w:val="0"/>
         </w:numPr>
       </w:pPr>
-      <w:bookmarkStart w:id="15" w:name="_Toc214198399"/>
+      <w:bookmarkStart w:id="14" w:name="_Toc214309272"/>
       <w:r>
         <w:t>Avaliação e Seleção de modelos</w:t>
       </w:r>
-      <w:bookmarkEnd w:id="15"/>
+      <w:bookmarkEnd w:id="14"/>
     </w:p>
     <w:p>
       <w:pPr>
         <w:pStyle w:val="Ttulo2"/>
         <w:jc w:val="left"/>
       </w:pPr>
-      <w:bookmarkStart w:id="16" w:name="_Toc214198400"/>
+      <w:bookmarkStart w:id="15" w:name="_Toc214309273"/>
       <w:r>
         <w:t>5</w:t>
       </w:r>
@@ -3145,7 +3137,7 @@
       <w:r>
         <w:t>…</w:t>
       </w:r>
-      <w:bookmarkEnd w:id="16"/>
+      <w:bookmarkEnd w:id="15"/>
     </w:p>
     <w:p>
       <w:pPr>
@@ -3177,18 +3169,18 @@
           <w:numId w:val="0"/>
         </w:numPr>
       </w:pPr>
-      <w:bookmarkStart w:id="17" w:name="_Toc214198401"/>
+      <w:bookmarkStart w:id="16" w:name="_Toc214309274"/>
       <w:r>
         <w:t>Previsões e Interpretação</w:t>
       </w:r>
-      <w:bookmarkEnd w:id="17"/>
+      <w:bookmarkEnd w:id="16"/>
     </w:p>
     <w:p>
       <w:pPr>
         <w:pStyle w:val="Ttulo2"/>
         <w:jc w:val="left"/>
       </w:pPr>
-      <w:bookmarkStart w:id="18" w:name="_Toc214198402"/>
+      <w:bookmarkStart w:id="17" w:name="_Toc214309275"/>
       <w:r>
         <w:t>6</w:t>
       </w:r>
@@ -3203,7 +3195,7 @@
       <w:r>
         <w:t>…</w:t>
       </w:r>
-      <w:bookmarkEnd w:id="18"/>
+      <w:bookmarkEnd w:id="17"/>
     </w:p>
     <w:p>
       <w:pPr>
@@ -3256,14 +3248,15 @@
           <w:numId w:val="0"/>
         </w:numPr>
       </w:pPr>
-      <w:bookmarkStart w:id="19" w:name="_Toc214198403"/>
-      <w:r>
+      <w:bookmarkStart w:id="18" w:name="_Toc214309276"/>
+      <w:r>
+        <w:lastRenderedPageBreak/>
         <w:t>Conclusão</w:t>
       </w:r>
       <w:r>
         <w:t xml:space="preserve"> e Discussão</w:t>
       </w:r>
-      <w:bookmarkEnd w:id="19"/>
+      <w:bookmarkEnd w:id="18"/>
     </w:p>
     <w:p>
       <w:pPr>

</xml_diff>

<commit_message>
Added data base excel table with all the values we need for R.
</commit_message>
<xml_diff>
--- a/Trabalho Grupo6_ IEB2526_report.docx
+++ b/Trabalho Grupo6_ IEB2526_report.docx
@@ -2801,9 +2801,12 @@
         <w:t xml:space="preserve"> </w:t>
       </w:r>
       <w:r>
-        <w:t>Remuneração média mensal bruta</w:t>
+        <w:t xml:space="preserve">Remuneração média mensal </w:t>
       </w:r>
       <w:bookmarkEnd w:id="7"/>
+      <w:r>
+        <w:t>líquida</w:t>
+      </w:r>
     </w:p>
     <w:p>
       <w:pPr>
@@ -2815,11 +2818,20 @@
         <w:jc w:val="left"/>
       </w:pPr>
       <w:r>
-        <w:t>Os salários médios refletem a evolução do rendimento do trabalho e dos custos de contratação para as empresas. Um aumento da remuneração média pode indicar um mercado de trabalho mais dinâmico e competitivo, associado a menor desemprego, embora também possa representar maiores custos laborais que, em certos sectores, podem afetar a procura de trabalho.</w:t>
-      </w:r>
-    </w:p>
-    <w:p>
-      <w:pPr>
+        <w:t>A remuneração média mensal líquida reflete o rendimento efetivo recebido pelos trabalhadores após dedução das contribuições obrigatórias, constituindo um indicador direto do poder de compra da população empregada. Variações nesta variável podem influenciar a dinâmica do mercado de trabalho, uma vez que aumentos salariais elevam o rendimento disponível das famílias e podem estimular a procura agregada. Simultaneamente, remunerações mais elevadas podem sinalizar condições económicas favoráveis e maior competitividade no mercado laboral, estando frequentemente associadas a menores níveis de desemprego.</w:t>
+      </w:r>
+    </w:p>
+    <w:p>
+      <w:pPr>
+        <w:jc w:val="left"/>
+      </w:pPr>
+      <w:r>
+        <w:t>Esta variável corresponde ao Rendimento médio mensal líquido (Série 2021 – €) da população empregada por conta de outrem, reportado pelo INE, com desagregação trimestral por local de residência. Trata-se da única série com periodicidade trimestral disponível para o total da população empregada, o que justifica a sua utilização no modelo econométrico.</w:t>
+      </w:r>
+    </w:p>
+    <w:p>
+      <w:pPr>
+        <w:jc w:val="left"/>
         <w:rPr>
           <w:b/>
           <w:bCs/>
@@ -2841,6 +2853,7 @@
     </w:p>
     <w:p>
       <w:pPr>
+        <w:jc w:val="left"/>
         <w:rPr>
           <w:i/>
           <w:iCs/>
@@ -2916,6 +2929,7 @@
       </w:pPr>
       <w:bookmarkStart w:id="9" w:name="_Toc214309267"/>
       <w:r>
+        <w:lastRenderedPageBreak/>
         <w:t>2</w:t>
       </w:r>
       <w:r>
@@ -3171,6 +3185,7 @@
       </w:pPr>
       <w:bookmarkStart w:id="16" w:name="_Toc214309274"/>
       <w:r>
+        <w:lastRenderedPageBreak/>
         <w:t>Previsões e Interpretação</w:t>
       </w:r>
       <w:bookmarkEnd w:id="16"/>
@@ -3250,7 +3265,6 @@
       </w:pPr>
       <w:bookmarkStart w:id="18" w:name="_Toc214309276"/>
       <w:r>
-        <w:lastRenderedPageBreak/>
         <w:t>Conclusão</w:t>
       </w:r>
       <w:r>

</xml_diff>

<commit_message>
Finally started R coding.
</commit_message>
<xml_diff>
--- a/Trabalho Grupo6_ IEB2526_report.docx
+++ b/Trabalho Grupo6_ IEB2526_report.docx
@@ -905,7 +905,7 @@
             </w:rPr>
             <w:fldChar w:fldCharType="separate"/>
           </w:r>
-          <w:hyperlink w:anchor="_Toc214309259" w:history="1">
+          <w:hyperlink w:anchor="_Toc215687888" w:history="1">
             <w:r>
               <w:rPr>
                 <w:rStyle w:val="Hiperligao"/>
@@ -932,7 +932,7 @@
                 <w:noProof/>
                 <w:webHidden/>
               </w:rPr>
-              <w:instrText xml:space="preserve"> PAGEREF _Toc214309259 \h </w:instrText>
+              <w:instrText xml:space="preserve"> PAGEREF _Toc215687888 \h </w:instrText>
             </w:r>
             <w:r>
               <w:rPr>
@@ -976,7 +976,7 @@
               <w14:ligatures w14:val="standardContextual"/>
             </w:rPr>
           </w:pPr>
-          <w:hyperlink w:anchor="_Toc214309260" w:history="1">
+          <w:hyperlink w:anchor="_Toc215687889" w:history="1">
             <w:r>
               <w:rPr>
                 <w:rStyle w:val="Hiperligao"/>
@@ -1003,7 +1003,7 @@
                 <w:noProof/>
                 <w:webHidden/>
               </w:rPr>
-              <w:instrText xml:space="preserve"> PAGEREF _Toc214309260 \h </w:instrText>
+              <w:instrText xml:space="preserve"> PAGEREF _Toc215687889 \h </w:instrText>
             </w:r>
             <w:r>
               <w:rPr>
@@ -1047,7 +1047,7 @@
               <w14:ligatures w14:val="standardContextual"/>
             </w:rPr>
           </w:pPr>
-          <w:hyperlink w:anchor="_Toc214309261" w:history="1">
+          <w:hyperlink w:anchor="_Toc215687890" w:history="1">
             <w:r>
               <w:rPr>
                 <w:rStyle w:val="Hiperligao"/>
@@ -1074,7 +1074,7 @@
                 <w:noProof/>
                 <w:webHidden/>
               </w:rPr>
-              <w:instrText xml:space="preserve"> PAGEREF _Toc214309261 \h </w:instrText>
+              <w:instrText xml:space="preserve"> PAGEREF _Toc215687890 \h </w:instrText>
             </w:r>
             <w:r>
               <w:rPr>
@@ -1118,7 +1118,7 @@
               <w14:ligatures w14:val="standardContextual"/>
             </w:rPr>
           </w:pPr>
-          <w:hyperlink w:anchor="_Toc214309262" w:history="1">
+          <w:hyperlink w:anchor="_Toc215687891" w:history="1">
             <w:r>
               <w:rPr>
                 <w:rStyle w:val="Hiperligao"/>
@@ -1145,7 +1145,7 @@
                 <w:noProof/>
                 <w:webHidden/>
               </w:rPr>
-              <w:instrText xml:space="preserve"> PAGEREF _Toc214309262 \h </w:instrText>
+              <w:instrText xml:space="preserve"> PAGEREF _Toc215687891 \h </w:instrText>
             </w:r>
             <w:r>
               <w:rPr>
@@ -1189,7 +1189,7 @@
               <w14:ligatures w14:val="standardContextual"/>
             </w:rPr>
           </w:pPr>
-          <w:hyperlink w:anchor="_Toc214309263" w:history="1">
+          <w:hyperlink w:anchor="_Toc215687892" w:history="1">
             <w:r>
               <w:rPr>
                 <w:rStyle w:val="Hiperligao"/>
@@ -1216,7 +1216,7 @@
                 <w:noProof/>
                 <w:webHidden/>
               </w:rPr>
-              <w:instrText xml:space="preserve"> PAGEREF _Toc214309263 \h </w:instrText>
+              <w:instrText xml:space="preserve"> PAGEREF _Toc215687892 \h </w:instrText>
             </w:r>
             <w:r>
               <w:rPr>
@@ -1260,7 +1260,7 @@
               <w14:ligatures w14:val="standardContextual"/>
             </w:rPr>
           </w:pPr>
-          <w:hyperlink w:anchor="_Toc214309264" w:history="1">
+          <w:hyperlink w:anchor="_Toc215687893" w:history="1">
             <w:r>
               <w:rPr>
                 <w:rStyle w:val="Hiperligao"/>
@@ -1287,7 +1287,7 @@
                 <w:noProof/>
                 <w:webHidden/>
               </w:rPr>
-              <w:instrText xml:space="preserve"> PAGEREF _Toc214309264 \h </w:instrText>
+              <w:instrText xml:space="preserve"> PAGEREF _Toc215687893 \h </w:instrText>
             </w:r>
             <w:r>
               <w:rPr>
@@ -1331,13 +1331,13 @@
               <w14:ligatures w14:val="standardContextual"/>
             </w:rPr>
           </w:pPr>
-          <w:hyperlink w:anchor="_Toc214309265" w:history="1">
+          <w:hyperlink w:anchor="_Toc215687894" w:history="1">
             <w:r>
               <w:rPr>
                 <w:rStyle w:val="Hiperligao"/>
                 <w:noProof/>
               </w:rPr>
-              <w:t>2.2.2 Remuneração média mensal bruta</w:t>
+              <w:t>2.2.2 Remuneração média mensal líquida</w:t>
             </w:r>
             <w:r>
               <w:rPr>
@@ -1358,7 +1358,7 @@
                 <w:noProof/>
                 <w:webHidden/>
               </w:rPr>
-              <w:instrText xml:space="preserve"> PAGEREF _Toc214309265 \h </w:instrText>
+              <w:instrText xml:space="preserve"> PAGEREF _Toc215687894 \h </w:instrText>
             </w:r>
             <w:r>
               <w:rPr>
@@ -1402,7 +1402,7 @@
               <w14:ligatures w14:val="standardContextual"/>
             </w:rPr>
           </w:pPr>
-          <w:hyperlink w:anchor="_Toc214309266" w:history="1">
+          <w:hyperlink w:anchor="_Toc215687895" w:history="1">
             <w:r>
               <w:rPr>
                 <w:rStyle w:val="Hiperligao"/>
@@ -1429,7 +1429,7 @@
                 <w:noProof/>
                 <w:webHidden/>
               </w:rPr>
-              <w:instrText xml:space="preserve"> PAGEREF _Toc214309266 \h </w:instrText>
+              <w:instrText xml:space="preserve"> PAGEREF _Toc215687895 \h </w:instrText>
             </w:r>
             <w:r>
               <w:rPr>
@@ -1473,7 +1473,7 @@
               <w14:ligatures w14:val="standardContextual"/>
             </w:rPr>
           </w:pPr>
-          <w:hyperlink w:anchor="_Toc214309267" w:history="1">
+          <w:hyperlink w:anchor="_Toc215687896" w:history="1">
             <w:r>
               <w:rPr>
                 <w:rStyle w:val="Hiperligao"/>
@@ -1500,7 +1500,7 @@
                 <w:noProof/>
                 <w:webHidden/>
               </w:rPr>
-              <w:instrText xml:space="preserve"> PAGEREF _Toc214309267 \h </w:instrText>
+              <w:instrText xml:space="preserve"> PAGEREF _Toc215687896 \h </w:instrText>
             </w:r>
             <w:r>
               <w:rPr>
@@ -1520,7 +1520,7 @@
                 <w:noProof/>
                 <w:webHidden/>
               </w:rPr>
-              <w:t>6</w:t>
+              <w:t>7</w:t>
             </w:r>
             <w:r>
               <w:rPr>
@@ -1544,7 +1544,7 @@
               <w14:ligatures w14:val="standardContextual"/>
             </w:rPr>
           </w:pPr>
-          <w:hyperlink w:anchor="_Toc214309268" w:history="1">
+          <w:hyperlink w:anchor="_Toc215687897" w:history="1">
             <w:r>
               <w:rPr>
                 <w:rStyle w:val="Hiperligao"/>
@@ -1571,7 +1571,7 @@
                 <w:noProof/>
                 <w:webHidden/>
               </w:rPr>
-              <w:instrText xml:space="preserve"> PAGEREF _Toc214309268 \h </w:instrText>
+              <w:instrText xml:space="preserve"> PAGEREF _Toc215687897 \h </w:instrText>
             </w:r>
             <w:r>
               <w:rPr>
@@ -1615,7 +1615,7 @@
               <w14:ligatures w14:val="standardContextual"/>
             </w:rPr>
           </w:pPr>
-          <w:hyperlink w:anchor="_Toc214309269" w:history="1">
+          <w:hyperlink w:anchor="_Toc215687898" w:history="1">
             <w:r>
               <w:rPr>
                 <w:rStyle w:val="Hiperligao"/>
@@ -1642,7 +1642,7 @@
                 <w:noProof/>
                 <w:webHidden/>
               </w:rPr>
-              <w:instrText xml:space="preserve"> PAGEREF _Toc214309269 \h </w:instrText>
+              <w:instrText xml:space="preserve"> PAGEREF _Toc215687898 \h </w:instrText>
             </w:r>
             <w:r>
               <w:rPr>
@@ -1686,7 +1686,7 @@
               <w14:ligatures w14:val="standardContextual"/>
             </w:rPr>
           </w:pPr>
-          <w:hyperlink w:anchor="_Toc214309270" w:history="1">
+          <w:hyperlink w:anchor="_Toc215687899" w:history="1">
             <w:r>
               <w:rPr>
                 <w:rStyle w:val="Hiperligao"/>
@@ -1713,7 +1713,7 @@
                 <w:noProof/>
                 <w:webHidden/>
               </w:rPr>
-              <w:instrText xml:space="preserve"> PAGEREF _Toc214309270 \h </w:instrText>
+              <w:instrText xml:space="preserve"> PAGEREF _Toc215687899 \h </w:instrText>
             </w:r>
             <w:r>
               <w:rPr>
@@ -1757,7 +1757,7 @@
               <w14:ligatures w14:val="standardContextual"/>
             </w:rPr>
           </w:pPr>
-          <w:hyperlink w:anchor="_Toc214309271" w:history="1">
+          <w:hyperlink w:anchor="_Toc215687900" w:history="1">
             <w:r>
               <w:rPr>
                 <w:rStyle w:val="Hiperligao"/>
@@ -1784,7 +1784,7 @@
                 <w:noProof/>
                 <w:webHidden/>
               </w:rPr>
-              <w:instrText xml:space="preserve"> PAGEREF _Toc214309271 \h </w:instrText>
+              <w:instrText xml:space="preserve"> PAGEREF _Toc215687900 \h </w:instrText>
             </w:r>
             <w:r>
               <w:rPr>
@@ -1828,7 +1828,7 @@
               <w14:ligatures w14:val="standardContextual"/>
             </w:rPr>
           </w:pPr>
-          <w:hyperlink w:anchor="_Toc214309272" w:history="1">
+          <w:hyperlink w:anchor="_Toc215687901" w:history="1">
             <w:r>
               <w:rPr>
                 <w:rStyle w:val="Hiperligao"/>
@@ -1855,7 +1855,7 @@
                 <w:noProof/>
                 <w:webHidden/>
               </w:rPr>
-              <w:instrText xml:space="preserve"> PAGEREF _Toc214309272 \h </w:instrText>
+              <w:instrText xml:space="preserve"> PAGEREF _Toc215687901 \h </w:instrText>
             </w:r>
             <w:r>
               <w:rPr>
@@ -1899,7 +1899,7 @@
               <w14:ligatures w14:val="standardContextual"/>
             </w:rPr>
           </w:pPr>
-          <w:hyperlink w:anchor="_Toc214309273" w:history="1">
+          <w:hyperlink w:anchor="_Toc215687902" w:history="1">
             <w:r>
               <w:rPr>
                 <w:rStyle w:val="Hiperligao"/>
@@ -1926,7 +1926,7 @@
                 <w:noProof/>
                 <w:webHidden/>
               </w:rPr>
-              <w:instrText xml:space="preserve"> PAGEREF _Toc214309273 \h </w:instrText>
+              <w:instrText xml:space="preserve"> PAGEREF _Toc215687902 \h </w:instrText>
             </w:r>
             <w:r>
               <w:rPr>
@@ -1970,7 +1970,7 @@
               <w14:ligatures w14:val="standardContextual"/>
             </w:rPr>
           </w:pPr>
-          <w:hyperlink w:anchor="_Toc214309274" w:history="1">
+          <w:hyperlink w:anchor="_Toc215687903" w:history="1">
             <w:r>
               <w:rPr>
                 <w:rStyle w:val="Hiperligao"/>
@@ -1997,7 +1997,7 @@
                 <w:noProof/>
                 <w:webHidden/>
               </w:rPr>
-              <w:instrText xml:space="preserve"> PAGEREF _Toc214309274 \h </w:instrText>
+              <w:instrText xml:space="preserve"> PAGEREF _Toc215687903 \h </w:instrText>
             </w:r>
             <w:r>
               <w:rPr>
@@ -2017,7 +2017,7 @@
                 <w:noProof/>
                 <w:webHidden/>
               </w:rPr>
-              <w:t>7</w:t>
+              <w:t>8</w:t>
             </w:r>
             <w:r>
               <w:rPr>
@@ -2041,7 +2041,7 @@
               <w14:ligatures w14:val="standardContextual"/>
             </w:rPr>
           </w:pPr>
-          <w:hyperlink w:anchor="_Toc214309275" w:history="1">
+          <w:hyperlink w:anchor="_Toc215687904" w:history="1">
             <w:r>
               <w:rPr>
                 <w:rStyle w:val="Hiperligao"/>
@@ -2068,7 +2068,7 @@
                 <w:noProof/>
                 <w:webHidden/>
               </w:rPr>
-              <w:instrText xml:space="preserve"> PAGEREF _Toc214309275 \h </w:instrText>
+              <w:instrText xml:space="preserve"> PAGEREF _Toc215687904 \h </w:instrText>
             </w:r>
             <w:r>
               <w:rPr>
@@ -2088,7 +2088,7 @@
                 <w:noProof/>
                 <w:webHidden/>
               </w:rPr>
-              <w:t>7</w:t>
+              <w:t>8</w:t>
             </w:r>
             <w:r>
               <w:rPr>
@@ -2112,7 +2112,7 @@
               <w14:ligatures w14:val="standardContextual"/>
             </w:rPr>
           </w:pPr>
-          <w:hyperlink w:anchor="_Toc214309276" w:history="1">
+          <w:hyperlink w:anchor="_Toc215687905" w:history="1">
             <w:r>
               <w:rPr>
                 <w:rStyle w:val="Hiperligao"/>
@@ -2139,7 +2139,7 @@
                 <w:noProof/>
                 <w:webHidden/>
               </w:rPr>
-              <w:instrText xml:space="preserve"> PAGEREF _Toc214309276 \h </w:instrText>
+              <w:instrText xml:space="preserve"> PAGEREF _Toc215687905 \h </w:instrText>
             </w:r>
             <w:r>
               <w:rPr>
@@ -2299,7 +2299,7 @@
           <w:numId w:val="0"/>
         </w:numPr>
       </w:pPr>
-      <w:bookmarkStart w:id="1" w:name="_Toc214309259"/>
+      <w:bookmarkStart w:id="1" w:name="_Toc215687888"/>
       <w:r>
         <w:lastRenderedPageBreak/>
         <w:t>Introdução</w:t>
@@ -2383,7 +2383,7 @@
           <w:numId w:val="0"/>
         </w:numPr>
       </w:pPr>
-      <w:bookmarkStart w:id="2" w:name="_Toc214309260"/>
+      <w:bookmarkStart w:id="2" w:name="_Toc215687889"/>
       <w:r>
         <w:lastRenderedPageBreak/>
         <w:t>Enquadramento do tema e Relevância</w:t>
@@ -2539,7 +2539,7 @@
           <w:numId w:val="0"/>
         </w:numPr>
       </w:pPr>
-      <w:bookmarkStart w:id="3" w:name="_Toc214309261"/>
+      <w:bookmarkStart w:id="3" w:name="_Toc215687890"/>
       <w:r>
         <w:lastRenderedPageBreak/>
         <w:t>Descrição dos dados e Análise Exploratória</w:t>
@@ -2551,7 +2551,7 @@
         <w:pStyle w:val="Ttulo2"/>
         <w:jc w:val="left"/>
       </w:pPr>
-      <w:bookmarkStart w:id="4" w:name="_Toc214309262"/>
+      <w:bookmarkStart w:id="4" w:name="_Toc215687891"/>
       <w:r>
         <w:t>2</w:t>
       </w:r>
@@ -2654,7 +2654,7 @@
         <w:pStyle w:val="Ttulo2"/>
         <w:jc w:val="left"/>
       </w:pPr>
-      <w:bookmarkStart w:id="5" w:name="_Toc214309263"/>
+      <w:bookmarkStart w:id="5" w:name="_Toc215687892"/>
       <w:r>
         <w:t>2</w:t>
       </w:r>
@@ -2726,7 +2726,7 @@
         <w:pStyle w:val="Ttulo2"/>
         <w:jc w:val="left"/>
       </w:pPr>
-      <w:bookmarkStart w:id="6" w:name="_Toc214309264"/>
+      <w:bookmarkStart w:id="6" w:name="_Toc215687893"/>
       <w:r>
         <w:t>2</w:t>
       </w:r>
@@ -2790,7 +2790,7 @@
         <w:pStyle w:val="Ttulo2"/>
         <w:jc w:val="left"/>
       </w:pPr>
-      <w:bookmarkStart w:id="7" w:name="_Toc214309265"/>
+      <w:bookmarkStart w:id="7" w:name="_Toc215687894"/>
       <w:r>
         <w:t>2</w:t>
       </w:r>
@@ -2803,10 +2803,10 @@
       <w:r>
         <w:t xml:space="preserve">Remuneração média mensal </w:t>
       </w:r>
+      <w:r>
+        <w:t>líquida</w:t>
+      </w:r>
       <w:bookmarkEnd w:id="7"/>
-      <w:r>
-        <w:t>líquida</w:t>
-      </w:r>
     </w:p>
     <w:p>
       <w:pPr>
@@ -2873,7 +2873,7 @@
         <w:pStyle w:val="Ttulo2"/>
         <w:jc w:val="left"/>
       </w:pPr>
-      <w:bookmarkStart w:id="8" w:name="_Toc214309266"/>
+      <w:bookmarkStart w:id="8" w:name="_Toc215687895"/>
       <w:r>
         <w:t>2</w:t>
       </w:r>
@@ -2927,7 +2927,7 @@
         <w:pStyle w:val="Ttulo2"/>
         <w:jc w:val="left"/>
       </w:pPr>
-      <w:bookmarkStart w:id="9" w:name="_Toc214309267"/>
+      <w:bookmarkStart w:id="9" w:name="_Toc215687896"/>
       <w:r>
         <w:lastRenderedPageBreak/>
         <w:t>2</w:t>
@@ -2989,7 +2989,7 @@
           <w:numId w:val="0"/>
         </w:numPr>
       </w:pPr>
-      <w:bookmarkStart w:id="10" w:name="_Toc214309268"/>
+      <w:bookmarkStart w:id="10" w:name="_Toc215687897"/>
       <w:r>
         <w:t>Implementação do Modelo de Regressão Linear Múltipla</w:t>
       </w:r>
@@ -3000,7 +3000,7 @@
         <w:pStyle w:val="Ttulo2"/>
         <w:jc w:val="left"/>
       </w:pPr>
-      <w:bookmarkStart w:id="11" w:name="_Toc214309269"/>
+      <w:bookmarkStart w:id="11" w:name="_Toc215687898"/>
       <w:r>
         <w:t>3</w:t>
       </w:r>
@@ -3047,7 +3047,7 @@
           <w:numId w:val="0"/>
         </w:numPr>
       </w:pPr>
-      <w:bookmarkStart w:id="12" w:name="_Toc214309270"/>
+      <w:bookmarkStart w:id="12" w:name="_Toc215687899"/>
       <w:r>
         <w:t>Resultados</w:t>
       </w:r>
@@ -3067,7 +3067,7 @@
         <w:pStyle w:val="Ttulo2"/>
         <w:jc w:val="left"/>
       </w:pPr>
-      <w:bookmarkStart w:id="13" w:name="_Toc214309271"/>
+      <w:bookmarkStart w:id="13" w:name="_Toc215687900"/>
       <w:r>
         <w:t>4</w:t>
       </w:r>
@@ -3125,7 +3125,7 @@
           <w:numId w:val="0"/>
         </w:numPr>
       </w:pPr>
-      <w:bookmarkStart w:id="14" w:name="_Toc214309272"/>
+      <w:bookmarkStart w:id="14" w:name="_Toc215687901"/>
       <w:r>
         <w:t>Avaliação e Seleção de modelos</w:t>
       </w:r>
@@ -3136,7 +3136,7 @@
         <w:pStyle w:val="Ttulo2"/>
         <w:jc w:val="left"/>
       </w:pPr>
-      <w:bookmarkStart w:id="15" w:name="_Toc214309273"/>
+      <w:bookmarkStart w:id="15" w:name="_Toc215687902"/>
       <w:r>
         <w:t>5</w:t>
       </w:r>
@@ -3183,7 +3183,7 @@
           <w:numId w:val="0"/>
         </w:numPr>
       </w:pPr>
-      <w:bookmarkStart w:id="16" w:name="_Toc214309274"/>
+      <w:bookmarkStart w:id="16" w:name="_Toc215687903"/>
       <w:r>
         <w:lastRenderedPageBreak/>
         <w:t>Previsões e Interpretação</w:t>
@@ -3195,7 +3195,7 @@
         <w:pStyle w:val="Ttulo2"/>
         <w:jc w:val="left"/>
       </w:pPr>
-      <w:bookmarkStart w:id="17" w:name="_Toc214309275"/>
+      <w:bookmarkStart w:id="17" w:name="_Toc215687904"/>
       <w:r>
         <w:t>6</w:t>
       </w:r>
@@ -3263,7 +3263,7 @@
           <w:numId w:val="0"/>
         </w:numPr>
       </w:pPr>
-      <w:bookmarkStart w:id="18" w:name="_Toc214309276"/>
+      <w:bookmarkStart w:id="18" w:name="_Toc215687905"/>
       <w:r>
         <w:t>Conclusão</w:t>
       </w:r>

</xml_diff>